<commit_message>
- in SIQ: Add a question regarding the PWM frequency considered a private API or not - in GDD: re-arrange the requirement IDs of the GDD APIs Signed-off-by: mostafamoh1236 <mostafamoh1236@gmail.com>
</commit_message>
<xml_diff>
--- a/Software Specifications/Architecture/GDD/GDD.docx
+++ b/Software Specifications/Architecture/GDD/GDD.docx
@@ -4068,6 +4068,7 @@
           <w:bCs/>
           <w:i/>
           <w:iCs/>
+          <w:noProof/>
           <w:sz w:val="32"/>
           <w:szCs w:val="32"/>
         </w:rPr>
@@ -4123,7 +4124,7 @@
                           <a:cNvPr id="56" name="Rectangle: Rounded Corners 6">
                             <a:extLst>
                               <a:ext uri="{FF2B5EF4-FFF2-40B4-BE49-F238E27FC236}">
-                                <a16:creationId xmlns:p="http://schemas.openxmlformats.org/presentationml/2006/main" xmlns="" xmlns:a16="http://schemas.microsoft.com/office/drawing/2014/main" id="{54C68095-FB2D-4D49-94D1-A53310EA2FDB}"/>
+                                <a16:creationId xmlns:o="urn:schemas-microsoft-com:office:office" xmlns:v="urn:schemas-microsoft-com:vml" xmlns:w10="urn:schemas-microsoft-com:office:word" xmlns:w="http://schemas.openxmlformats.org/wordprocessingml/2006/main" xmlns:p="http://schemas.openxmlformats.org/presentationml/2006/main" xmlns="" xmlns:a16="http://schemas.microsoft.com/office/drawing/2014/main" id="{54C68095-FB2D-4D49-94D1-A53310EA2FDB}"/>
                               </a:ext>
                             </a:extLst>
                           </a:cNvPr>
@@ -4272,7 +4273,7 @@
                           <a:cNvPr id="57" name="Rectangle: Rounded Corners 8">
                             <a:extLst>
                               <a:ext uri="{FF2B5EF4-FFF2-40B4-BE49-F238E27FC236}">
-                                <a16:creationId xmlns:p="http://schemas.openxmlformats.org/presentationml/2006/main" xmlns="" xmlns:a16="http://schemas.microsoft.com/office/drawing/2014/main" id="{ABB05CD5-DC9E-4963-9B5C-AE0E32A9F3D5}"/>
+                                <a16:creationId xmlns:o="urn:schemas-microsoft-com:office:office" xmlns:v="urn:schemas-microsoft-com:vml" xmlns:w10="urn:schemas-microsoft-com:office:word" xmlns:w="http://schemas.openxmlformats.org/wordprocessingml/2006/main" xmlns:p="http://schemas.openxmlformats.org/presentationml/2006/main" xmlns="" xmlns:a16="http://schemas.microsoft.com/office/drawing/2014/main" id="{ABB05CD5-DC9E-4963-9B5C-AE0E32A9F3D5}"/>
                               </a:ext>
                             </a:extLst>
                           </a:cNvPr>
@@ -4427,7 +4428,7 @@
                           <a:cNvPr id="58" name="Rectangle: Rounded Corners 9">
                             <a:extLst>
                               <a:ext uri="{FF2B5EF4-FFF2-40B4-BE49-F238E27FC236}">
-                                <a16:creationId xmlns:p="http://schemas.openxmlformats.org/presentationml/2006/main" xmlns="" xmlns:a16="http://schemas.microsoft.com/office/drawing/2014/main" id="{3A04F374-83BE-41E3-A168-E52802696E53}"/>
+                                <a16:creationId xmlns:o="urn:schemas-microsoft-com:office:office" xmlns:v="urn:schemas-microsoft-com:vml" xmlns:w10="urn:schemas-microsoft-com:office:word" xmlns:w="http://schemas.openxmlformats.org/wordprocessingml/2006/main" xmlns:p="http://schemas.openxmlformats.org/presentationml/2006/main" xmlns="" xmlns:a16="http://schemas.microsoft.com/office/drawing/2014/main" id="{3A04F374-83BE-41E3-A168-E52802696E53}"/>
                               </a:ext>
                             </a:extLst>
                           </a:cNvPr>
@@ -4575,7 +4576,7 @@
                           <a:cNvPr id="59" name="Rectangle: Rounded Corners 10">
                             <a:extLst>
                               <a:ext uri="{FF2B5EF4-FFF2-40B4-BE49-F238E27FC236}">
-                                <a16:creationId xmlns:p="http://schemas.openxmlformats.org/presentationml/2006/main" xmlns="" xmlns:a16="http://schemas.microsoft.com/office/drawing/2014/main" id="{A18AA849-2FD3-467C-ACF4-AE6118F3008A}"/>
+                                <a16:creationId xmlns:o="urn:schemas-microsoft-com:office:office" xmlns:v="urn:schemas-microsoft-com:vml" xmlns:w10="urn:schemas-microsoft-com:office:word" xmlns:w="http://schemas.openxmlformats.org/wordprocessingml/2006/main" xmlns:p="http://schemas.openxmlformats.org/presentationml/2006/main" xmlns="" xmlns:a16="http://schemas.microsoft.com/office/drawing/2014/main" id="{A18AA849-2FD3-467C-ACF4-AE6118F3008A}"/>
                               </a:ext>
                             </a:extLst>
                           </a:cNvPr>
@@ -4723,7 +4724,7 @@
                           <a:cNvPr id="60" name="Rectangle: Rounded Corners 11">
                             <a:extLst>
                               <a:ext uri="{FF2B5EF4-FFF2-40B4-BE49-F238E27FC236}">
-                                <a16:creationId xmlns:p="http://schemas.openxmlformats.org/presentationml/2006/main" xmlns="" xmlns:a16="http://schemas.microsoft.com/office/drawing/2014/main" id="{74DBBD4A-8DFD-4304-82AC-5F76A8D8A01D}"/>
+                                <a16:creationId xmlns:o="urn:schemas-microsoft-com:office:office" xmlns:v="urn:schemas-microsoft-com:vml" xmlns:w10="urn:schemas-microsoft-com:office:word" xmlns:w="http://schemas.openxmlformats.org/wordprocessingml/2006/main" xmlns:p="http://schemas.openxmlformats.org/presentationml/2006/main" xmlns="" xmlns:a16="http://schemas.microsoft.com/office/drawing/2014/main" id="{74DBBD4A-8DFD-4304-82AC-5F76A8D8A01D}"/>
                               </a:ext>
                             </a:extLst>
                           </a:cNvPr>
@@ -4871,7 +4872,7 @@
                           <a:cNvPr id="61" name="Rectangle: Rounded Corners 16">
                             <a:extLst>
                               <a:ext uri="{FF2B5EF4-FFF2-40B4-BE49-F238E27FC236}">
-                                <a16:creationId xmlns:p="http://schemas.openxmlformats.org/presentationml/2006/main" xmlns="" xmlns:a16="http://schemas.microsoft.com/office/drawing/2014/main" id="{54731DF7-3774-4355-95D3-0F9C7555EFB0}"/>
+                                <a16:creationId xmlns:o="urn:schemas-microsoft-com:office:office" xmlns:v="urn:schemas-microsoft-com:vml" xmlns:w10="urn:schemas-microsoft-com:office:word" xmlns:w="http://schemas.openxmlformats.org/wordprocessingml/2006/main" xmlns:p="http://schemas.openxmlformats.org/presentationml/2006/main" xmlns="" xmlns:a16="http://schemas.microsoft.com/office/drawing/2014/main" id="{54731DF7-3774-4355-95D3-0F9C7555EFB0}"/>
                               </a:ext>
                             </a:extLst>
                           </a:cNvPr>
@@ -5028,7 +5029,7 @@
                           <a:cNvPr id="62" name="Rectangle: Rounded Corners 17">
                             <a:extLst>
                               <a:ext uri="{FF2B5EF4-FFF2-40B4-BE49-F238E27FC236}">
-                                <a16:creationId xmlns:p="http://schemas.openxmlformats.org/presentationml/2006/main" xmlns="" xmlns:a16="http://schemas.microsoft.com/office/drawing/2014/main" id="{B5A974A7-6BBB-42CE-8FC9-005C5AC9CAF6}"/>
+                                <a16:creationId xmlns:o="urn:schemas-microsoft-com:office:office" xmlns:v="urn:schemas-microsoft-com:vml" xmlns:w10="urn:schemas-microsoft-com:office:word" xmlns:w="http://schemas.openxmlformats.org/wordprocessingml/2006/main" xmlns:p="http://schemas.openxmlformats.org/presentationml/2006/main" xmlns="" xmlns:a16="http://schemas.microsoft.com/office/drawing/2014/main" id="{B5A974A7-6BBB-42CE-8FC9-005C5AC9CAF6}"/>
                               </a:ext>
                             </a:extLst>
                           </a:cNvPr>
@@ -5178,7 +5179,7 @@
                           <a:cNvPr id="63" name="Rectangle: Rounded Corners 18">
                             <a:extLst>
                               <a:ext uri="{FF2B5EF4-FFF2-40B4-BE49-F238E27FC236}">
-                                <a16:creationId xmlns:p="http://schemas.openxmlformats.org/presentationml/2006/main" xmlns="" xmlns:a16="http://schemas.microsoft.com/office/drawing/2014/main" id="{63C83E85-AB74-4CA1-9A2F-16641CC3874F}"/>
+                                <a16:creationId xmlns:o="urn:schemas-microsoft-com:office:office" xmlns:v="urn:schemas-microsoft-com:vml" xmlns:w10="urn:schemas-microsoft-com:office:word" xmlns:w="http://schemas.openxmlformats.org/wordprocessingml/2006/main" xmlns:p="http://schemas.openxmlformats.org/presentationml/2006/main" xmlns="" xmlns:a16="http://schemas.microsoft.com/office/drawing/2014/main" id="{63C83E85-AB74-4CA1-9A2F-16641CC3874F}"/>
                               </a:ext>
                             </a:extLst>
                           </a:cNvPr>
@@ -5328,7 +5329,7 @@
                           <a:cNvPr id="64" name="Rectangle: Rounded Corners 20">
                             <a:extLst>
                               <a:ext uri="{FF2B5EF4-FFF2-40B4-BE49-F238E27FC236}">
-                                <a16:creationId xmlns:p="http://schemas.openxmlformats.org/presentationml/2006/main" xmlns="" xmlns:a16="http://schemas.microsoft.com/office/drawing/2014/main" id="{68F5215F-B916-4D0F-84EE-0A67DB4DEA8B}"/>
+                                <a16:creationId xmlns:o="urn:schemas-microsoft-com:office:office" xmlns:v="urn:schemas-microsoft-com:vml" xmlns:w10="urn:schemas-microsoft-com:office:word" xmlns:w="http://schemas.openxmlformats.org/wordprocessingml/2006/main" xmlns:p="http://schemas.openxmlformats.org/presentationml/2006/main" xmlns="" xmlns:a16="http://schemas.microsoft.com/office/drawing/2014/main" id="{68F5215F-B916-4D0F-84EE-0A67DB4DEA8B}"/>
                               </a:ext>
                             </a:extLst>
                           </a:cNvPr>
@@ -5476,7 +5477,7 @@
                           <a:cNvPr id="67" name="Straight Arrow Connector 66">
                             <a:extLst>
                               <a:ext uri="{FF2B5EF4-FFF2-40B4-BE49-F238E27FC236}">
-                                <a16:creationId xmlns:p="http://schemas.openxmlformats.org/presentationml/2006/main" xmlns="" xmlns:a16="http://schemas.microsoft.com/office/drawing/2014/main" id="{9A39E33B-134E-44DD-9141-8CB1C3032D3D}"/>
+                                <a16:creationId xmlns:o="urn:schemas-microsoft-com:office:office" xmlns:v="urn:schemas-microsoft-com:vml" xmlns:w10="urn:schemas-microsoft-com:office:word" xmlns:w="http://schemas.openxmlformats.org/wordprocessingml/2006/main" xmlns:p="http://schemas.openxmlformats.org/presentationml/2006/main" xmlns="" xmlns:a16="http://schemas.microsoft.com/office/drawing/2014/main" id="{9A39E33B-134E-44DD-9141-8CB1C3032D3D}"/>
                               </a:ext>
                             </a:extLst>
                           </a:cNvPr>
@@ -5522,7 +5523,7 @@
                           <a:cNvPr id="68" name="TextBox 67">
                             <a:extLst>
                               <a:ext uri="{FF2B5EF4-FFF2-40B4-BE49-F238E27FC236}">
-                                <a16:creationId xmlns:p="http://schemas.openxmlformats.org/presentationml/2006/main" xmlns="" xmlns:a16="http://schemas.microsoft.com/office/drawing/2014/main" id="{88D2454D-B1CD-4D4A-9148-A9CE1645B449}"/>
+                                <a16:creationId xmlns:o="urn:schemas-microsoft-com:office:office" xmlns:v="urn:schemas-microsoft-com:vml" xmlns:w10="urn:schemas-microsoft-com:office:word" xmlns:w="http://schemas.openxmlformats.org/wordprocessingml/2006/main" xmlns:p="http://schemas.openxmlformats.org/presentationml/2006/main" xmlns="" xmlns:a16="http://schemas.microsoft.com/office/drawing/2014/main" id="{88D2454D-B1CD-4D4A-9148-A9CE1645B449}"/>
                               </a:ext>
                             </a:extLst>
                           </a:cNvPr>
@@ -5653,7 +5654,7 @@
                           <a:cNvPr id="69" name="Straight Arrow Connector 68">
                             <a:extLst>
                               <a:ext uri="{FF2B5EF4-FFF2-40B4-BE49-F238E27FC236}">
-                                <a16:creationId xmlns:p="http://schemas.openxmlformats.org/presentationml/2006/main" xmlns="" xmlns:a16="http://schemas.microsoft.com/office/drawing/2014/main" id="{3426B7BB-A7B3-4948-AD3B-CD40773A6DEE}"/>
+                                <a16:creationId xmlns:o="urn:schemas-microsoft-com:office:office" xmlns:v="urn:schemas-microsoft-com:vml" xmlns:w10="urn:schemas-microsoft-com:office:word" xmlns:w="http://schemas.openxmlformats.org/wordprocessingml/2006/main" xmlns:p="http://schemas.openxmlformats.org/presentationml/2006/main" xmlns="" xmlns:a16="http://schemas.microsoft.com/office/drawing/2014/main" id="{3426B7BB-A7B3-4948-AD3B-CD40773A6DEE}"/>
                               </a:ext>
                             </a:extLst>
                           </a:cNvPr>
@@ -5699,7 +5700,7 @@
                           <a:cNvPr id="70" name="TextBox 69">
                             <a:extLst>
                               <a:ext uri="{FF2B5EF4-FFF2-40B4-BE49-F238E27FC236}">
-                                <a16:creationId xmlns:p="http://schemas.openxmlformats.org/presentationml/2006/main" xmlns="" xmlns:a16="http://schemas.microsoft.com/office/drawing/2014/main" id="{2848F66F-FD96-413E-91DE-582DB73DEC7A}"/>
+                                <a16:creationId xmlns:o="urn:schemas-microsoft-com:office:office" xmlns:v="urn:schemas-microsoft-com:vml" xmlns:w10="urn:schemas-microsoft-com:office:word" xmlns:w="http://schemas.openxmlformats.org/wordprocessingml/2006/main" xmlns:p="http://schemas.openxmlformats.org/presentationml/2006/main" xmlns="" xmlns:a16="http://schemas.microsoft.com/office/drawing/2014/main" id="{2848F66F-FD96-413E-91DE-582DB73DEC7A}"/>
                               </a:ext>
                             </a:extLst>
                           </a:cNvPr>
@@ -5830,7 +5831,7 @@
                           <a:cNvPr id="71" name="Straight Arrow Connector 70">
                             <a:extLst>
                               <a:ext uri="{FF2B5EF4-FFF2-40B4-BE49-F238E27FC236}">
-                                <a16:creationId xmlns:p="http://schemas.openxmlformats.org/presentationml/2006/main" xmlns="" xmlns:a16="http://schemas.microsoft.com/office/drawing/2014/main" id="{C55955C5-DED3-4864-BDB5-45E872AD5C1A}"/>
+                                <a16:creationId xmlns:o="urn:schemas-microsoft-com:office:office" xmlns:v="urn:schemas-microsoft-com:vml" xmlns:w10="urn:schemas-microsoft-com:office:word" xmlns:w="http://schemas.openxmlformats.org/wordprocessingml/2006/main" xmlns:p="http://schemas.openxmlformats.org/presentationml/2006/main" xmlns="" xmlns:a16="http://schemas.microsoft.com/office/drawing/2014/main" id="{C55955C5-DED3-4864-BDB5-45E872AD5C1A}"/>
                               </a:ext>
                             </a:extLst>
                           </a:cNvPr>
@@ -5876,7 +5877,7 @@
                           <a:cNvPr id="72" name="TextBox 71">
                             <a:extLst>
                               <a:ext uri="{FF2B5EF4-FFF2-40B4-BE49-F238E27FC236}">
-                                <a16:creationId xmlns:p="http://schemas.openxmlformats.org/presentationml/2006/main" xmlns="" xmlns:a16="http://schemas.microsoft.com/office/drawing/2014/main" id="{9E5BBE84-B753-4FBA-B51C-724F60629ACA}"/>
+                                <a16:creationId xmlns:o="urn:schemas-microsoft-com:office:office" xmlns:v="urn:schemas-microsoft-com:vml" xmlns:w10="urn:schemas-microsoft-com:office:word" xmlns:w="http://schemas.openxmlformats.org/wordprocessingml/2006/main" xmlns:p="http://schemas.openxmlformats.org/presentationml/2006/main" xmlns="" xmlns:a16="http://schemas.microsoft.com/office/drawing/2014/main" id="{9E5BBE84-B753-4FBA-B51C-724F60629ACA}"/>
                               </a:ext>
                             </a:extLst>
                           </a:cNvPr>
@@ -6007,7 +6008,7 @@
                           <a:cNvPr id="73" name="Connector: Elbow 40">
                             <a:extLst>
                               <a:ext uri="{FF2B5EF4-FFF2-40B4-BE49-F238E27FC236}">
-                                <a16:creationId xmlns:p="http://schemas.openxmlformats.org/presentationml/2006/main" xmlns="" xmlns:a16="http://schemas.microsoft.com/office/drawing/2014/main" id="{0D63AC57-8E48-4418-86F8-80784D76006A}"/>
+                                <a16:creationId xmlns:o="urn:schemas-microsoft-com:office:office" xmlns:v="urn:schemas-microsoft-com:vml" xmlns:w10="urn:schemas-microsoft-com:office:word" xmlns:w="http://schemas.openxmlformats.org/wordprocessingml/2006/main" xmlns:p="http://schemas.openxmlformats.org/presentationml/2006/main" xmlns="" xmlns:a16="http://schemas.microsoft.com/office/drawing/2014/main" id="{0D63AC57-8E48-4418-86F8-80784D76006A}"/>
                               </a:ext>
                             </a:extLst>
                           </a:cNvPr>
@@ -6053,7 +6054,7 @@
                           <a:cNvPr id="74" name="TextBox 73">
                             <a:extLst>
                               <a:ext uri="{FF2B5EF4-FFF2-40B4-BE49-F238E27FC236}">
-                                <a16:creationId xmlns:p="http://schemas.openxmlformats.org/presentationml/2006/main" xmlns="" xmlns:a16="http://schemas.microsoft.com/office/drawing/2014/main" id="{B856DCC6-0B2E-4D39-A9A8-482466D4925A}"/>
+                                <a16:creationId xmlns:o="urn:schemas-microsoft-com:office:office" xmlns:v="urn:schemas-microsoft-com:vml" xmlns:w10="urn:schemas-microsoft-com:office:word" xmlns:w="http://schemas.openxmlformats.org/wordprocessingml/2006/main" xmlns:p="http://schemas.openxmlformats.org/presentationml/2006/main" xmlns="" xmlns:a16="http://schemas.microsoft.com/office/drawing/2014/main" id="{B856DCC6-0B2E-4D39-A9A8-482466D4925A}"/>
                               </a:ext>
                             </a:extLst>
                           </a:cNvPr>
@@ -6184,7 +6185,7 @@
                           <a:cNvPr id="75" name="TextBox 74">
                             <a:extLst>
                               <a:ext uri="{FF2B5EF4-FFF2-40B4-BE49-F238E27FC236}">
-                                <a16:creationId xmlns:p="http://schemas.openxmlformats.org/presentationml/2006/main" xmlns="" xmlns:a16="http://schemas.microsoft.com/office/drawing/2014/main" id="{7E2610E4-512E-40B8-89AE-A82A07E9EF23}"/>
+                                <a16:creationId xmlns:o="urn:schemas-microsoft-com:office:office" xmlns:v="urn:schemas-microsoft-com:vml" xmlns:w10="urn:schemas-microsoft-com:office:word" xmlns:w="http://schemas.openxmlformats.org/wordprocessingml/2006/main" xmlns:p="http://schemas.openxmlformats.org/presentationml/2006/main" xmlns="" xmlns:a16="http://schemas.microsoft.com/office/drawing/2014/main" id="{7E2610E4-512E-40B8-89AE-A82A07E9EF23}"/>
                               </a:ext>
                             </a:extLst>
                           </a:cNvPr>
@@ -6315,7 +6316,7 @@
                           <a:cNvPr id="76" name="Straight Arrow Connector 75">
                             <a:extLst>
                               <a:ext uri="{FF2B5EF4-FFF2-40B4-BE49-F238E27FC236}">
-                                <a16:creationId xmlns:p="http://schemas.openxmlformats.org/presentationml/2006/main" xmlns="" xmlns:a16="http://schemas.microsoft.com/office/drawing/2014/main" id="{837945C6-FABA-4403-A279-7B2A53737109}"/>
+                                <a16:creationId xmlns:o="urn:schemas-microsoft-com:office:office" xmlns:v="urn:schemas-microsoft-com:vml" xmlns:w10="urn:schemas-microsoft-com:office:word" xmlns:w="http://schemas.openxmlformats.org/wordprocessingml/2006/main" xmlns:p="http://schemas.openxmlformats.org/presentationml/2006/main" xmlns="" xmlns:a16="http://schemas.microsoft.com/office/drawing/2014/main" id="{837945C6-FABA-4403-A279-7B2A53737109}"/>
                               </a:ext>
                             </a:extLst>
                           </a:cNvPr>
@@ -6361,7 +6362,7 @@
                           <a:cNvPr id="77" name="TextBox 76">
                             <a:extLst>
                               <a:ext uri="{FF2B5EF4-FFF2-40B4-BE49-F238E27FC236}">
-                                <a16:creationId xmlns:p="http://schemas.openxmlformats.org/presentationml/2006/main" xmlns="" xmlns:a16="http://schemas.microsoft.com/office/drawing/2014/main" id="{3B3ADBCA-11DB-44FB-B938-AFFC8EAA5FB4}"/>
+                                <a16:creationId xmlns:o="urn:schemas-microsoft-com:office:office" xmlns:v="urn:schemas-microsoft-com:vml" xmlns:w10="urn:schemas-microsoft-com:office:word" xmlns:w="http://schemas.openxmlformats.org/wordprocessingml/2006/main" xmlns:p="http://schemas.openxmlformats.org/presentationml/2006/main" xmlns="" xmlns:a16="http://schemas.microsoft.com/office/drawing/2014/main" id="{3B3ADBCA-11DB-44FB-B938-AFFC8EAA5FB4}"/>
                               </a:ext>
                             </a:extLst>
                           </a:cNvPr>
@@ -6492,7 +6493,7 @@
                           <a:cNvPr id="78" name="Straight Arrow Connector 77">
                             <a:extLst>
                               <a:ext uri="{FF2B5EF4-FFF2-40B4-BE49-F238E27FC236}">
-                                <a16:creationId xmlns:p="http://schemas.openxmlformats.org/presentationml/2006/main" xmlns="" xmlns:a16="http://schemas.microsoft.com/office/drawing/2014/main" id="{618D4D09-A4D3-412E-BF6C-18FDC0902AB7}"/>
+                                <a16:creationId xmlns:o="urn:schemas-microsoft-com:office:office" xmlns:v="urn:schemas-microsoft-com:vml" xmlns:w10="urn:schemas-microsoft-com:office:word" xmlns:w="http://schemas.openxmlformats.org/wordprocessingml/2006/main" xmlns:p="http://schemas.openxmlformats.org/presentationml/2006/main" xmlns="" xmlns:a16="http://schemas.microsoft.com/office/drawing/2014/main" id="{618D4D09-A4D3-412E-BF6C-18FDC0902AB7}"/>
                               </a:ext>
                             </a:extLst>
                           </a:cNvPr>
@@ -6538,7 +6539,7 @@
                           <a:cNvPr id="79" name="TextBox 78">
                             <a:extLst>
                               <a:ext uri="{FF2B5EF4-FFF2-40B4-BE49-F238E27FC236}">
-                                <a16:creationId xmlns:p="http://schemas.openxmlformats.org/presentationml/2006/main" xmlns="" xmlns:a16="http://schemas.microsoft.com/office/drawing/2014/main" id="{26F76ABB-6962-4586-B90F-BD7DFD91EFB2}"/>
+                                <a16:creationId xmlns:o="urn:schemas-microsoft-com:office:office" xmlns:v="urn:schemas-microsoft-com:vml" xmlns:w10="urn:schemas-microsoft-com:office:word" xmlns:w="http://schemas.openxmlformats.org/wordprocessingml/2006/main" xmlns:p="http://schemas.openxmlformats.org/presentationml/2006/main" xmlns="" xmlns:a16="http://schemas.microsoft.com/office/drawing/2014/main" id="{26F76ABB-6962-4586-B90F-BD7DFD91EFB2}"/>
                               </a:ext>
                             </a:extLst>
                           </a:cNvPr>
@@ -6669,7 +6670,7 @@
                           <a:cNvPr id="80" name="Straight Arrow Connector 79">
                             <a:extLst>
                               <a:ext uri="{FF2B5EF4-FFF2-40B4-BE49-F238E27FC236}">
-                                <a16:creationId xmlns:p="http://schemas.openxmlformats.org/presentationml/2006/main" xmlns="" xmlns:a16="http://schemas.microsoft.com/office/drawing/2014/main" id="{623E31B2-396A-4015-B0AD-48FE1CBF6D01}"/>
+                                <a16:creationId xmlns:o="urn:schemas-microsoft-com:office:office" xmlns:v="urn:schemas-microsoft-com:vml" xmlns:w10="urn:schemas-microsoft-com:office:word" xmlns:w="http://schemas.openxmlformats.org/wordprocessingml/2006/main" xmlns:p="http://schemas.openxmlformats.org/presentationml/2006/main" xmlns="" xmlns:a16="http://schemas.microsoft.com/office/drawing/2014/main" id="{623E31B2-396A-4015-B0AD-48FE1CBF6D01}"/>
                               </a:ext>
                             </a:extLst>
                           </a:cNvPr>
@@ -6715,7 +6716,7 @@
                           <a:cNvPr id="81" name="TextBox 80">
                             <a:extLst>
                               <a:ext uri="{FF2B5EF4-FFF2-40B4-BE49-F238E27FC236}">
-                                <a16:creationId xmlns:p="http://schemas.openxmlformats.org/presentationml/2006/main" xmlns="" xmlns:a16="http://schemas.microsoft.com/office/drawing/2014/main" id="{E3233968-AC86-496C-BE78-FD0E740AEA95}"/>
+                                <a16:creationId xmlns:o="urn:schemas-microsoft-com:office:office" xmlns:v="urn:schemas-microsoft-com:vml" xmlns:w10="urn:schemas-microsoft-com:office:word" xmlns:w="http://schemas.openxmlformats.org/wordprocessingml/2006/main" xmlns:p="http://schemas.openxmlformats.org/presentationml/2006/main" xmlns="" xmlns:a16="http://schemas.microsoft.com/office/drawing/2014/main" id="{E3233968-AC86-496C-BE78-FD0E740AEA95}"/>
                               </a:ext>
                             </a:extLst>
                           </a:cNvPr>
@@ -6846,7 +6847,7 @@
                           <a:cNvPr id="82" name="Straight Arrow Connector 81">
                             <a:extLst>
                               <a:ext uri="{FF2B5EF4-FFF2-40B4-BE49-F238E27FC236}">
-                                <a16:creationId xmlns:p="http://schemas.openxmlformats.org/presentationml/2006/main" xmlns="" xmlns:a16="http://schemas.microsoft.com/office/drawing/2014/main" id="{8331E8A3-209F-4EFF-A7D8-1328AB61C8D0}"/>
+                                <a16:creationId xmlns:o="urn:schemas-microsoft-com:office:office" xmlns:v="urn:schemas-microsoft-com:vml" xmlns:w10="urn:schemas-microsoft-com:office:word" xmlns:w="http://schemas.openxmlformats.org/wordprocessingml/2006/main" xmlns:p="http://schemas.openxmlformats.org/presentationml/2006/main" xmlns="" xmlns:a16="http://schemas.microsoft.com/office/drawing/2014/main" id="{8331E8A3-209F-4EFF-A7D8-1328AB61C8D0}"/>
                               </a:ext>
                             </a:extLst>
                           </a:cNvPr>
@@ -6892,7 +6893,7 @@
                           <a:cNvPr id="83" name="TextBox 82">
                             <a:extLst>
                               <a:ext uri="{FF2B5EF4-FFF2-40B4-BE49-F238E27FC236}">
-                                <a16:creationId xmlns:p="http://schemas.openxmlformats.org/presentationml/2006/main" xmlns="" xmlns:a16="http://schemas.microsoft.com/office/drawing/2014/main" id="{46A1DCE7-33D4-433C-A362-2462F5F5693E}"/>
+                                <a16:creationId xmlns:o="urn:schemas-microsoft-com:office:office" xmlns:v="urn:schemas-microsoft-com:vml" xmlns:w10="urn:schemas-microsoft-com:office:word" xmlns:w="http://schemas.openxmlformats.org/wordprocessingml/2006/main" xmlns:p="http://schemas.openxmlformats.org/presentationml/2006/main" xmlns="" xmlns:a16="http://schemas.microsoft.com/office/drawing/2014/main" id="{46A1DCE7-33D4-433C-A362-2462F5F5693E}"/>
                               </a:ext>
                             </a:extLst>
                           </a:cNvPr>
@@ -7023,7 +7024,7 @@
                           <a:cNvPr id="84" name="Connector: Elbow 62">
                             <a:extLst>
                               <a:ext uri="{FF2B5EF4-FFF2-40B4-BE49-F238E27FC236}">
-                                <a16:creationId xmlns:p="http://schemas.openxmlformats.org/presentationml/2006/main" xmlns="" xmlns:a16="http://schemas.microsoft.com/office/drawing/2014/main" id="{57A42B18-2970-48D5-8E31-A7AE6339F296}"/>
+                                <a16:creationId xmlns:o="urn:schemas-microsoft-com:office:office" xmlns:v="urn:schemas-microsoft-com:vml" xmlns:w10="urn:schemas-microsoft-com:office:word" xmlns:w="http://schemas.openxmlformats.org/wordprocessingml/2006/main" xmlns:p="http://schemas.openxmlformats.org/presentationml/2006/main" xmlns="" xmlns:a16="http://schemas.microsoft.com/office/drawing/2014/main" id="{57A42B18-2970-48D5-8E31-A7AE6339F296}"/>
                               </a:ext>
                             </a:extLst>
                           </a:cNvPr>
@@ -7069,7 +7070,7 @@
                           <a:cNvPr id="85" name="TextBox 84">
                             <a:extLst>
                               <a:ext uri="{FF2B5EF4-FFF2-40B4-BE49-F238E27FC236}">
-                                <a16:creationId xmlns:p="http://schemas.openxmlformats.org/presentationml/2006/main" xmlns="" xmlns:a16="http://schemas.microsoft.com/office/drawing/2014/main" id="{3FD77DCD-8176-4A2F-9A57-CD2C2814ECD3}"/>
+                                <a16:creationId xmlns:o="urn:schemas-microsoft-com:office:office" xmlns:v="urn:schemas-microsoft-com:vml" xmlns:w10="urn:schemas-microsoft-com:office:word" xmlns:w="http://schemas.openxmlformats.org/wordprocessingml/2006/main" xmlns:p="http://schemas.openxmlformats.org/presentationml/2006/main" xmlns="" xmlns:a16="http://schemas.microsoft.com/office/drawing/2014/main" id="{3FD77DCD-8176-4A2F-9A57-CD2C2814ECD3}"/>
                               </a:ext>
                             </a:extLst>
                           </a:cNvPr>
@@ -7203,7 +7204,7 @@
                           <a:cNvPr id="86" name="Rectangle 85">
                             <a:extLst>
                               <a:ext uri="{FF2B5EF4-FFF2-40B4-BE49-F238E27FC236}">
-                                <a16:creationId xmlns:p="http://schemas.openxmlformats.org/presentationml/2006/main" xmlns="" xmlns:a16="http://schemas.microsoft.com/office/drawing/2014/main" id="{C3114448-933A-42F2-B4C2-DED25F186AD6}"/>
+                                <a16:creationId xmlns:o="urn:schemas-microsoft-com:office:office" xmlns:v="urn:schemas-microsoft-com:vml" xmlns:w10="urn:schemas-microsoft-com:office:word" xmlns:w="http://schemas.openxmlformats.org/wordprocessingml/2006/main" xmlns:p="http://schemas.openxmlformats.org/presentationml/2006/main" xmlns="" xmlns:a16="http://schemas.microsoft.com/office/drawing/2014/main" id="{C3114448-933A-42F2-B4C2-DED25F186AD6}"/>
                               </a:ext>
                             </a:extLst>
                           </a:cNvPr>
@@ -7333,7 +7334,7 @@
                           <a:cNvPr id="87" name="Connector: Elbow 68">
                             <a:extLst>
                               <a:ext uri="{FF2B5EF4-FFF2-40B4-BE49-F238E27FC236}">
-                                <a16:creationId xmlns:p="http://schemas.openxmlformats.org/presentationml/2006/main" xmlns="" xmlns:a16="http://schemas.microsoft.com/office/drawing/2014/main" id="{8D3DBC9E-91C3-42A4-BC9C-7028F50799CF}"/>
+                                <a16:creationId xmlns:o="urn:schemas-microsoft-com:office:office" xmlns:v="urn:schemas-microsoft-com:vml" xmlns:w10="urn:schemas-microsoft-com:office:word" xmlns:w="http://schemas.openxmlformats.org/wordprocessingml/2006/main" xmlns:p="http://schemas.openxmlformats.org/presentationml/2006/main" xmlns="" xmlns:a16="http://schemas.microsoft.com/office/drawing/2014/main" id="{8D3DBC9E-91C3-42A4-BC9C-7028F50799CF}"/>
                               </a:ext>
                             </a:extLst>
                           </a:cNvPr>
@@ -7379,7 +7380,7 @@
                           <a:cNvPr id="88" name="Connector: Elbow 71">
                             <a:extLst>
                               <a:ext uri="{FF2B5EF4-FFF2-40B4-BE49-F238E27FC236}">
-                                <a16:creationId xmlns:p="http://schemas.openxmlformats.org/presentationml/2006/main" xmlns="" xmlns:a16="http://schemas.microsoft.com/office/drawing/2014/main" id="{EB28F47E-C663-4391-9B43-A39277408256}"/>
+                                <a16:creationId xmlns:o="urn:schemas-microsoft-com:office:office" xmlns:v="urn:schemas-microsoft-com:vml" xmlns:w10="urn:schemas-microsoft-com:office:word" xmlns:w="http://schemas.openxmlformats.org/wordprocessingml/2006/main" xmlns:p="http://schemas.openxmlformats.org/presentationml/2006/main" xmlns="" xmlns:a16="http://schemas.microsoft.com/office/drawing/2014/main" id="{EB28F47E-C663-4391-9B43-A39277408256}"/>
                               </a:ext>
                             </a:extLst>
                           </a:cNvPr>
@@ -7425,7 +7426,7 @@
                           <a:cNvPr id="89" name="TextBox 88">
                             <a:extLst>
                               <a:ext uri="{FF2B5EF4-FFF2-40B4-BE49-F238E27FC236}">
-                                <a16:creationId xmlns:p="http://schemas.openxmlformats.org/presentationml/2006/main" xmlns="" xmlns:a16="http://schemas.microsoft.com/office/drawing/2014/main" id="{04CBDF9C-59E2-4738-82A8-DEDFF1227FD0}"/>
+                                <a16:creationId xmlns:o="urn:schemas-microsoft-com:office:office" xmlns:v="urn:schemas-microsoft-com:vml" xmlns:w10="urn:schemas-microsoft-com:office:word" xmlns:w="http://schemas.openxmlformats.org/wordprocessingml/2006/main" xmlns:p="http://schemas.openxmlformats.org/presentationml/2006/main" xmlns="" xmlns:a16="http://schemas.microsoft.com/office/drawing/2014/main" id="{04CBDF9C-59E2-4738-82A8-DEDFF1227FD0}"/>
                               </a:ext>
                             </a:extLst>
                           </a:cNvPr>
@@ -7556,7 +7557,7 @@
                           <a:cNvPr id="92" name="Connector: Elbow 88">
                             <a:extLst>
                               <a:ext uri="{FF2B5EF4-FFF2-40B4-BE49-F238E27FC236}">
-                                <a16:creationId xmlns:p="http://schemas.openxmlformats.org/presentationml/2006/main" xmlns="" xmlns:a16="http://schemas.microsoft.com/office/drawing/2014/main" id="{F974D6AF-6D79-482F-955E-C23B5343AF5F}"/>
+                                <a16:creationId xmlns:o="urn:schemas-microsoft-com:office:office" xmlns:v="urn:schemas-microsoft-com:vml" xmlns:w10="urn:schemas-microsoft-com:office:word" xmlns:w="http://schemas.openxmlformats.org/wordprocessingml/2006/main" xmlns:p="http://schemas.openxmlformats.org/presentationml/2006/main" xmlns="" xmlns:a16="http://schemas.microsoft.com/office/drawing/2014/main" id="{F974D6AF-6D79-482F-955E-C23B5343AF5F}"/>
                               </a:ext>
                             </a:extLst>
                           </a:cNvPr>
@@ -7605,7 +7606,7 @@
                           <a:cNvPr id="93" name="TextBox 92">
                             <a:extLst>
                               <a:ext uri="{FF2B5EF4-FFF2-40B4-BE49-F238E27FC236}">
-                                <a16:creationId xmlns:p="http://schemas.openxmlformats.org/presentationml/2006/main" xmlns="" xmlns:a16="http://schemas.microsoft.com/office/drawing/2014/main" id="{18535B1C-E145-4BF1-8825-B78FE0223950}"/>
+                                <a16:creationId xmlns:o="urn:schemas-microsoft-com:office:office" xmlns:v="urn:schemas-microsoft-com:vml" xmlns:w10="urn:schemas-microsoft-com:office:word" xmlns:w="http://schemas.openxmlformats.org/wordprocessingml/2006/main" xmlns:p="http://schemas.openxmlformats.org/presentationml/2006/main" xmlns="" xmlns:a16="http://schemas.microsoft.com/office/drawing/2014/main" id="{18535B1C-E145-4BF1-8825-B78FE0223950}"/>
                               </a:ext>
                             </a:extLst>
                           </a:cNvPr>
@@ -7737,7 +7738,7 @@
                           <a:cNvPr id="95" name="Straight Arrow Connector 94">
                             <a:extLst>
                               <a:ext uri="{FF2B5EF4-FFF2-40B4-BE49-F238E27FC236}">
-                                <a16:creationId xmlns:p="http://schemas.openxmlformats.org/presentationml/2006/main" xmlns="" xmlns:a16="http://schemas.microsoft.com/office/drawing/2014/main" id="{A85EEA94-E5A1-4D7D-BFAF-06DE53D4ADF0}"/>
+                                <a16:creationId xmlns:o="urn:schemas-microsoft-com:office:office" xmlns:v="urn:schemas-microsoft-com:vml" xmlns:w10="urn:schemas-microsoft-com:office:word" xmlns:w="http://schemas.openxmlformats.org/wordprocessingml/2006/main" xmlns:p="http://schemas.openxmlformats.org/presentationml/2006/main" xmlns="" xmlns:a16="http://schemas.microsoft.com/office/drawing/2014/main" id="{A85EEA94-E5A1-4D7D-BFAF-06DE53D4ADF0}"/>
                               </a:ext>
                             </a:extLst>
                           </a:cNvPr>
@@ -7784,7 +7785,7 @@
                         <a:cNvPr id="45" name="Straight Arrow Connector 44">
                           <a:extLst>
                             <a:ext uri="{FF2B5EF4-FFF2-40B4-BE49-F238E27FC236}">
-                              <a16:creationId xmlns:p="http://schemas.openxmlformats.org/presentationml/2006/main" xmlns="" xmlns:a16="http://schemas.microsoft.com/office/drawing/2014/main" id="{3426B7BB-A7B3-4948-AD3B-CD40773A6DEE}"/>
+                              <a16:creationId xmlns:o="urn:schemas-microsoft-com:office:office" xmlns:v="urn:schemas-microsoft-com:vml" xmlns:w10="urn:schemas-microsoft-com:office:word" xmlns:w="http://schemas.openxmlformats.org/wordprocessingml/2006/main" xmlns:p="http://schemas.openxmlformats.org/presentationml/2006/main" xmlns="" xmlns:a16="http://schemas.microsoft.com/office/drawing/2014/main" id="{3426B7BB-A7B3-4948-AD3B-CD40773A6DEE}"/>
                             </a:ext>
                           </a:extLst>
                         </a:cNvPr>
@@ -7956,7 +7957,7 @@
                         <a:cNvPr id="51" name="Connector: Elbow 40">
                           <a:extLst>
                             <a:ext uri="{FF2B5EF4-FFF2-40B4-BE49-F238E27FC236}">
-                              <a16:creationId xmlns:p="http://schemas.openxmlformats.org/presentationml/2006/main" xmlns="" xmlns:a16="http://schemas.microsoft.com/office/drawing/2014/main" id="{0D63AC57-8E48-4418-86F8-80784D76006A}"/>
+                              <a16:creationId xmlns:o="urn:schemas-microsoft-com:office:office" xmlns:v="urn:schemas-microsoft-com:vml" xmlns:w10="urn:schemas-microsoft-com:office:word" xmlns:w="http://schemas.openxmlformats.org/wordprocessingml/2006/main" xmlns:p="http://schemas.openxmlformats.org/presentationml/2006/main" xmlns="" xmlns:a16="http://schemas.microsoft.com/office/drawing/2014/main" id="{0D63AC57-8E48-4418-86F8-80784D76006A}"/>
                             </a:ext>
                           </a:extLst>
                         </a:cNvPr>
@@ -8201,6 +8202,7 @@
       <w:r>
         <w:rPr>
           <w:rFonts w:asciiTheme="minorBidi" w:hAnsiTheme="minorBidi"/>
+          <w:noProof/>
           <w:sz w:val="28"/>
           <w:szCs w:val="28"/>
         </w:rPr>
@@ -11944,6 +11946,7 @@
       <w:r>
         <w:rPr>
           <w:rFonts w:asciiTheme="minorBidi" w:hAnsiTheme="minorBidi"/>
+          <w:noProof/>
           <w:sz w:val="28"/>
           <w:szCs w:val="28"/>
         </w:rPr>
@@ -18023,7 +18026,14 @@
                 <w:sz w:val="26"/>
                 <w:szCs w:val="26"/>
               </w:rPr>
-              <w:t>eq_ PO2_EBL_Electric_Blender_GDD_004</w:t>
+              <w:t xml:space="preserve">eq_ </w:t>
+            </w:r>
+            <w:r>
+              <w:rPr>
+                <w:sz w:val="26"/>
+                <w:szCs w:val="26"/>
+              </w:rPr>
+              <w:t>PO2_EBL_Electric_Blender_GDD_002</w:t>
             </w:r>
             <w:r>
               <w:rPr>
@@ -18720,7 +18730,14 @@
                 <w:sz w:val="26"/>
                 <w:szCs w:val="26"/>
               </w:rPr>
-              <w:t>eq_ PO2_EBL_Electric_Blender_GDD_005</w:t>
+              <w:t xml:space="preserve">eq_ </w:t>
+            </w:r>
+            <w:r>
+              <w:rPr>
+                <w:sz w:val="26"/>
+                <w:szCs w:val="26"/>
+              </w:rPr>
+              <w:t>PO2_EBL_Electric_Blender_GDD_003</w:t>
             </w:r>
             <w:r>
               <w:rPr>
@@ -19359,7 +19376,14 @@
                 <w:sz w:val="26"/>
                 <w:szCs w:val="26"/>
               </w:rPr>
-              <w:t>eq_ PO2_EBL_Electric_Blender_GDD_010</w:t>
+              <w:t>eq_ PO2_EBL_Electric_Blender_GDD_0</w:t>
+            </w:r>
+            <w:r>
+              <w:rPr>
+                <w:sz w:val="26"/>
+                <w:szCs w:val="26"/>
+              </w:rPr>
+              <w:t>04</w:t>
             </w:r>
             <w:r>
               <w:rPr>
@@ -20141,7 +20165,14 @@
                 <w:sz w:val="26"/>
                 <w:szCs w:val="26"/>
               </w:rPr>
-              <w:t>eq_ PO2_EBL_Electric_Blender_GDD_002</w:t>
+              <w:t>eq_ PO2_EBL_Electric_Blender_GDD_0</w:t>
+            </w:r>
+            <w:r>
+              <w:rPr>
+                <w:sz w:val="26"/>
+                <w:szCs w:val="26"/>
+              </w:rPr>
+              <w:t>05</w:t>
             </w:r>
             <w:r>
               <w:rPr>
@@ -22373,7 +22404,14 @@
                 <w:sz w:val="26"/>
                 <w:szCs w:val="26"/>
               </w:rPr>
-              <w:t>eq_ PO2_EBL_Electric_Blender_GDD_011</w:t>
+              <w:t>eq_ PO2_EBL_Electric_Blender_GDD_0</w:t>
+            </w:r>
+            <w:r>
+              <w:rPr>
+                <w:sz w:val="26"/>
+                <w:szCs w:val="26"/>
+              </w:rPr>
+              <w:t>08</w:t>
             </w:r>
             <w:r>
               <w:rPr>
@@ -23143,7 +23181,14 @@
                 <w:sz w:val="26"/>
                 <w:szCs w:val="26"/>
               </w:rPr>
-              <w:t>_008</w:t>
+              <w:t>_00</w:t>
+            </w:r>
+            <w:r>
+              <w:rPr>
+                <w:sz w:val="26"/>
+                <w:szCs w:val="26"/>
+              </w:rPr>
+              <w:t>9</w:t>
             </w:r>
             <w:r>
               <w:rPr>
@@ -23899,7 +23944,14 @@
                 <w:sz w:val="26"/>
                 <w:szCs w:val="26"/>
               </w:rPr>
-              <w:t>PO2_EBL_Electric_Blender_GDD_009</w:t>
+              <w:t>PO2_EBL_Electric_Blender_GDD_0</w:t>
+            </w:r>
+            <w:r>
+              <w:rPr>
+                <w:sz w:val="26"/>
+                <w:szCs w:val="26"/>
+              </w:rPr>
+              <w:t>10</w:t>
             </w:r>
             <w:r>
               <w:rPr>
@@ -24544,7 +24596,14 @@
                 <w:sz w:val="26"/>
                 <w:szCs w:val="26"/>
               </w:rPr>
-              <w:t>eq_ PO2_EBL_Electric_Blender_GDD_003</w:t>
+              <w:t>eq_ PO2_EBL_Electric_Blender_GDD_0</w:t>
+            </w:r>
+            <w:r>
+              <w:rPr>
+                <w:sz w:val="26"/>
+                <w:szCs w:val="26"/>
+              </w:rPr>
+              <w:t>11</w:t>
             </w:r>
             <w:r>
               <w:rPr>
@@ -27438,6 +27497,7 @@
   <w:style w:type="character" w:default="1" w:styleId="DefaultParagraphFont">
     <w:name w:val="Default Paragraph Font"/>
     <w:uiPriority w:val="1"/>
+    <w:semiHidden/>
     <w:unhideWhenUsed/>
   </w:style>
   <w:style w:type="table" w:default="1" w:styleId="TableNormal">

</xml_diff>